<commit_message>
update cv based upon feedback and updating short version to including initial content
</commit_message>
<xml_diff>
--- a/static/cv/liamjbennett-cv-long.docx
+++ b/static/cv/liamjbennett-cv-long.docx
@@ -21,7 +21,7 @@
         <w:pStyle w:val="Date"/>
       </w:pPr>
       <w:r>
-        <w:t xml:space="preserve">2023-01-28</w:t>
+        <w:t xml:space="preserve">2023-01-31</w:t>
       </w:r>
     </w:p>
     <w:bookmarkStart w:id="25" w:name="X06037deca9fc0c37d35e7172f521d62259f5b86"/>
@@ -73,15 +73,15 @@
         <w:pStyle w:val="BodyText"/>
       </w:pPr>
       <w:r>
-        <w:t xml:space="preserve">With this role my focus has been on growing teams while retaining culture and aligning teams with purpose, values and business goals.</w:t>
-      </w:r>
-    </w:p>
-    <w:p>
-      <w:pPr>
-        <w:pStyle w:val="BodyText"/>
-      </w:pPr>
-      <w:r>
-        <w:t xml:space="preserve">My responsibilities continue to be in shaping the product portfolio as part of the business unit’s leadership team, ensure that my teams have the skills, the tools and the autonomy to delivery successfully to customers. This includes building a platform of tools to support the delivery, operations and team learning to ensure the practice can continue to expand from 50 to 100+ engineers.s</w:t>
+        <w:t xml:space="preserve">My focus has been to grow the Cloud team whilst creating and evolving a culture that is aligned to the purpose, values and goals for the business.</w:t>
+      </w:r>
+    </w:p>
+    <w:p>
+      <w:pPr>
+        <w:pStyle w:val="BodyText"/>
+      </w:pPr>
+      <w:r>
+        <w:t xml:space="preserve">As part of the leadership team, I am responsible for shaping the product portfolio ensuring that my teams have the skills, the tools and the autonomy to deliver successfully to customers. This includes building a platform of tools to support the delivery, operations and team learning to ensure the practice can continue to expand from 50 to 100+ engineers.</w:t>
       </w:r>
     </w:p>
     <w:p>
@@ -107,7 +107,15 @@
         <w:pStyle w:val="BodyText"/>
       </w:pPr>
       <w:r>
-        <w:t xml:space="preserve">While continuing to manage by initial team of 8 engineers, with the technical principal role I was much more engaged across out multi-cloud portfolio (Azure, AWS and GCP) supporting the expansion and definition of new service offerings to customers. This involved continued end-customer engagement and consulting at multi-levels, working on business plans and service definitions. This role expanded my knowledge of Product Management, customer leadership and allowed to be start my journey of learning strategy and roadmap development.</w:t>
+        <w:t xml:space="preserve">This was a combined management and delivery role. I managed the initial team of 8 engineers, as the Technical Principal. I was much more engaged across the multi-cloud portfolio (Azure, AWS and GCP) supporting the expansion and definition of new service offerings to customers.</w:t>
+      </w:r>
+    </w:p>
+    <w:p>
+      <w:pPr>
+        <w:pStyle w:val="BodyText"/>
+      </w:pPr>
+      <w:r>
+        <w:t xml:space="preserve">This involved continued end-customer engagement and consulting at multi-levels, working on business plans and service definitions. This role expanded my knowledge of Product Management, customer leadership and allowed me to enhance my journey of strategy and roadmap development.</w:t>
       </w:r>
     </w:p>
     <w:p>
@@ -133,21 +141,21 @@
         <w:pStyle w:val="BodyText"/>
       </w:pPr>
       <w:r>
-        <w:t xml:space="preserve">With a windows team already established I took on a new role to build and grow the team and capability with Microsoft Azure.</w:t>
+        <w:t xml:space="preserve">With a Windows team already established I took on a new role to build and grow the team and capability with Microsoft Azure.</w:t>
       </w:r>
       <w:r>
         <w:t xml:space="preserve"> </w:t>
       </w:r>
       <w:r>
-        <w:t xml:space="preserve">This was a very entrepreneurial and leadership role within the business where I was leading all elements of the business growth including hiring the team, partner management with Microsoft and pre-sales with C-level customer prospects.</w:t>
-      </w:r>
-    </w:p>
-    <w:p>
-      <w:pPr>
-        <w:pStyle w:val="BodyText"/>
-      </w:pPr>
-      <w:r>
-        <w:t xml:space="preserve">I was also expanding my technical knowledge of the Azure platform and working with my team to introduce new tools and establish a deployment and operations platform to support large customer engagements on this new (for the business) platform.</w:t>
+        <w:t xml:space="preserve">This was a very entrepreneurial/leadership role within the business where I was leading all elements of the business growth including hiring the team, partner management with Microsoft and pre-sales with C-level customer prospects.</w:t>
+      </w:r>
+    </w:p>
+    <w:p>
+      <w:pPr>
+        <w:pStyle w:val="BodyText"/>
+      </w:pPr>
+      <w:r>
+        <w:t xml:space="preserve">I also expanded my technical knowledge of the Azure platform and worked with my team to introduce new tools and establish a deployment and operations platform to support large customer engagements on this new (for the business) platform.</w:t>
       </w:r>
     </w:p>
     <w:p>
@@ -241,23 +249,23 @@
         <w:pStyle w:val="BodyText"/>
       </w:pPr>
       <w:r>
-        <w:t xml:space="preserve">A significant portion of this role has involved me liaising with and training development and operations teams both in London and in San Francisco. It also required communicating with all layers of management to ensure the successful rollout of the projects.</w:t>
-      </w:r>
-    </w:p>
-    <w:p>
-      <w:pPr>
-        <w:pStyle w:val="BodyText"/>
-      </w:pPr>
-      <w:r>
-        <w:t xml:space="preserve">This work gave me the opportunity to work and release a lot of code open source and build communities around that; in particular I made significant contributions to the Puppet community by providing additional support for Windows. I learnt a lot from this experience in building community though blogging, giving talks and podcasting on this and other subjects. Community evangelism is not something that is often thought of as significant in an operations-based role, but I have found it to be both enjoyable and beneficial on many occasions.</w:t>
-      </w:r>
-    </w:p>
-    <w:p>
-      <w:pPr>
-        <w:pStyle w:val="BodyText"/>
-      </w:pPr>
-      <w:r>
-        <w:t xml:space="preserve">From April 2015 to July 2016, I was leading my team in its projects and decision making. We remained autonomous within the organization, identifying problems and providing solutions wherever we see value.</w:t>
+        <w:t xml:space="preserve">A significant portion of this role involved me liaising with and training development and operations teams both in London and in San Francisco. It also required communicating with all layers of management to ensure the successful rollout of the projects.</w:t>
+      </w:r>
+    </w:p>
+    <w:p>
+      <w:pPr>
+        <w:pStyle w:val="BodyText"/>
+      </w:pPr>
+      <w:r>
+        <w:t xml:space="preserve">This work gave me the opportunity to work and release a lot of open-source code and build communities around that; in particular I made significant contributions to the Puppet community by providing additional support for Windows. I learnt a lot from this experience in building community though blogging, giving talks and podcasting on this and other subjects. Community evangelism is not something that is often thought of as significant in an operations-based role, but I found it to be both enjoyable and beneficial on many occasions.</w:t>
+      </w:r>
+    </w:p>
+    <w:p>
+      <w:pPr>
+        <w:pStyle w:val="BodyText"/>
+      </w:pPr>
+      <w:r>
+        <w:t xml:space="preserve">From April 2015 to July 2016, I lead my team in its projects and decision making. We remained autonomous within the organization, identifying problems and providing solutions wherever we saw value.</w:t>
       </w:r>
     </w:p>
     <w:bookmarkEnd w:id="21"/>

</xml_diff>

<commit_message>
updating cv for new head of portfolio role
</commit_message>
<xml_diff>
--- a/static/cv/liamjbennett-cv-long.docx
+++ b/static/cv/liamjbennett-cv-long.docx
@@ -21,7 +21,7 @@
         <w:pStyle w:val="Date"/>
       </w:pPr>
       <w:r>
-        <w:t xml:space="preserve">2023-01-31</w:t>
+        <w:t xml:space="preserve">2023-04-29</w:t>
       </w:r>
     </w:p>
     <w:bookmarkStart w:id="25" w:name="X06037deca9fc0c37d35e7172f521d62259f5b86"/>
@@ -45,6 +45,40 @@
     <w:p>
       <w:pPr>
         <w:pStyle w:val="FirstParagraph"/>
+      </w:pPr>
+      <w:r>
+        <w:t xml:space="preserve">::</w:t>
+      </w:r>
+      <w:r>
+        <w:t xml:space="preserve"> </w:t>
+      </w:r>
+      <w:r>
+        <w:rPr>
+          <w:iCs/>
+          <w:i/>
+        </w:rPr>
+        <w:t xml:space="preserve">Head of Portfolio Architecture and Engineering</w:t>
+      </w:r>
+    </w:p>
+    <w:p>
+      <w:pPr>
+        <w:pStyle w:val="BodyText"/>
+      </w:pPr>
+      <w:r>
+        <w:t xml:space="preserve">As Head of Portfolio Architecture I am responsible for the architecture and tooling underpinning all of Claranet UK’s portfolio of services. This includes supporting the definition of services, working with vendors and managing budgets for the investment in tools and in-house engineering capability.</w:t>
+      </w:r>
+    </w:p>
+    <w:p>
+      <w:pPr>
+        <w:pStyle w:val="BodyText"/>
+      </w:pPr>
+      <w:r>
+        <w:t xml:space="preserve">In addition, this role comes with the responsibility for the software development teams building internal tools for engineers in addition to customer facing tools and services. Focused on scaling these teams, evolving agile software development practices and delivering customer products based on flow and empathy.</w:t>
+      </w:r>
+    </w:p>
+    <w:p>
+      <w:pPr>
+        <w:pStyle w:val="BodyText"/>
       </w:pPr>
       <w:r>
         <w:t xml:space="preserve">::</w:t>
@@ -65,7 +99,7 @@
         <w:pStyle w:val="BodyText"/>
       </w:pPr>
       <w:r>
-        <w:t xml:space="preserve">As the Cloud Practice Director, I am responsible for the entire cloud engineering team of 40+ engineers across all supported cloud platforms (Azure, AWS, GCP, VMware) as well as Cloud Economists and Learning and Development.</w:t>
+        <w:t xml:space="preserve">As the Cloud Practice Director, I was responsible for the entire cloud engineering team of 40+ engineers across all supported cloud platforms (Azure, AWS, GCP, VMware) as well as Cloud Economists and Learning and Development.</w:t>
       </w:r>
     </w:p>
     <w:p>

</xml_diff>

<commit_message>
udpating the themeing of my cv and making sure it looks consistent across pdf and docx
</commit_message>
<xml_diff>
--- a/static/cv/liamjbennett-cv-long.docx
+++ b/static/cv/liamjbennett-cv-long.docx
@@ -14,14 +14,6 @@
       </w:r>
       <w:r>
         <w:t xml:space="preserve">Bennett</w:t>
-      </w:r>
-    </w:p>
-    <w:p>
-      <w:pPr>
-        <w:pStyle w:val="Date"/>
-      </w:pPr>
-      <w:r>
-        <w:t xml:space="preserve">2023-04-29</w:t>
       </w:r>
     </w:p>
     <w:bookmarkStart w:id="25" w:name="X06037deca9fc0c37d35e7172f521d62259f5b86"/>
@@ -444,7 +436,11 @@
       </w:r>
     </w:p>
     <w:bookmarkEnd w:id="26"/>
-    <w:sectPr/>
+    <w:sectPr>
+      <w:pgSz w:h="15840" w:w="12240"/>
+      <w:pgMar w:bottom="1440" w:footer="720" w:gutter="0" w:header="720" w:left="1440" w:right="1440" w:top="474"/>
+      <w:cols w:space="720"/>
+    </w:sectPr>
   </w:body>
 </w:document>
 </file>
@@ -473,7 +469,161 @@
 </file>
 
 <file path=word/numbering.xml><?xml version="1.0" encoding="utf-8"?>
-<w:numbering xmlns:w="http://schemas.openxmlformats.org/wordprocessingml/2006/main">
+<w:numbering xmlns:aink="http://schemas.microsoft.com/office/drawing/2016/ink" xmlns:am3d="http://schemas.microsoft.com/office/drawing/2017/model3d" xmlns:cx="http://schemas.microsoft.com/office/drawing/2014/chartex" xmlns:cx1="http://schemas.microsoft.com/office/drawing/2015/9/8/chartex" xmlns:cx2="http://schemas.microsoft.com/office/drawing/2015/10/21/chartex" xmlns:cx3="http://schemas.microsoft.com/office/drawing/2016/5/9/chartex" xmlns:cx4="http://schemas.microsoft.com/office/drawing/2016/5/10/chartex" xmlns:cx5="http://schemas.microsoft.com/office/drawing/2016/5/11/chartex" xmlns:cx6="http://schemas.microsoft.com/office/drawing/2016/5/12/chartex" xmlns:cx7="http://schemas.microsoft.com/office/drawing/2016/5/13/chartex" xmlns:cx8="http://schemas.microsoft.com/office/drawing/2016/5/14/chartex" xmlns:m="http://schemas.openxmlformats.org/officeDocument/2006/math" xmlns:mc="http://schemas.openxmlformats.org/markup-compatibility/2006" xmlns:o="urn:schemas-microsoft-com:office:office" xmlns:oel="http://schemas.microsoft.com/office/2019/extlst" xmlns:r="http://schemas.openxmlformats.org/officeDocument/2006/relationships" xmlns:v="urn:schemas-microsoft-com:vml" xmlns:w="http://schemas.openxmlformats.org/wordprocessingml/2006/main" xmlns:w10="urn:schemas-microsoft-com:office:word" xmlns:w14="http://schemas.microsoft.com/office/word/2010/wordml" xmlns:w15="http://schemas.microsoft.com/office/word/2012/wordml" xmlns:w16="http://schemas.microsoft.com/office/word/2018/wordml" xmlns:w16cex="http://schemas.microsoft.com/office/word/2018/wordml/cex" xmlns:w16cid="http://schemas.microsoft.com/office/word/2016/wordml/cid" xmlns:w16sdtdh="http://schemas.microsoft.com/office/word/2020/wordml/sdtdatahash" xmlns:w16se="http://schemas.microsoft.com/office/word/2015/wordml/symex" xmlns:wne="http://schemas.microsoft.com/office/word/2006/wordml" xmlns:wp="http://schemas.openxmlformats.org/drawingml/2006/wordprocessingDrawing" xmlns:wp14="http://schemas.microsoft.com/office/word/2010/wordprocessingDrawing" xmlns:wpc="http://schemas.microsoft.com/office/word/2010/wordprocessingCanvas" xmlns:wpg="http://schemas.microsoft.com/office/word/2010/wordprocessingGroup" xmlns:wpi="http://schemas.microsoft.com/office/word/2010/wordprocessingInk" xmlns:wps="http://schemas.microsoft.com/office/word/2010/wordprocessingShape" mc:Ignorable="w14 w15 w16se w16cid w16 w16cex w16sdtdh wp14">
+  <w:abstractNum w15:restartNumberingAfterBreak="0" w:abstractNumId="0">
+    <w:nsid w:val="0000A990"/>
+    <w:multiLevelType w:val="multilevel"/>
+    <w:tmpl w:val="BF666246"/>
+    <w:lvl w:ilvl="0">
+      <w:numFmt w:val="bullet"/>
+      <w:lvlText w:val=" "/>
+      <w:lvlJc w:val="left"/>
+      <w:pPr>
+        <w:ind w:hanging="480" w:left="720"/>
+      </w:pPr>
+    </w:lvl>
+    <w:lvl w:ilvl="1">
+      <w:numFmt w:val="bullet"/>
+      <w:lvlText w:val=" "/>
+      <w:lvlJc w:val="left"/>
+      <w:pPr>
+        <w:ind w:hanging="480" w:left="1440"/>
+      </w:pPr>
+    </w:lvl>
+    <w:lvl w:ilvl="2">
+      <w:numFmt w:val="bullet"/>
+      <w:lvlText w:val=" "/>
+      <w:lvlJc w:val="left"/>
+      <w:pPr>
+        <w:ind w:hanging="480" w:left="2160"/>
+      </w:pPr>
+    </w:lvl>
+    <w:lvl w:ilvl="3">
+      <w:numFmt w:val="bullet"/>
+      <w:lvlText w:val=" "/>
+      <w:lvlJc w:val="left"/>
+      <w:pPr>
+        <w:ind w:hanging="480" w:left="2880"/>
+      </w:pPr>
+    </w:lvl>
+    <w:lvl w:ilvl="4">
+      <w:numFmt w:val="bullet"/>
+      <w:lvlText w:val=" "/>
+      <w:lvlJc w:val="left"/>
+      <w:pPr>
+        <w:ind w:hanging="480" w:left="3600"/>
+      </w:pPr>
+    </w:lvl>
+    <w:lvl w:ilvl="5">
+      <w:numFmt w:val="bullet"/>
+      <w:lvlText w:val=" "/>
+      <w:lvlJc w:val="left"/>
+      <w:pPr>
+        <w:ind w:hanging="480" w:left="4320"/>
+      </w:pPr>
+    </w:lvl>
+    <w:lvl w:ilvl="6">
+      <w:numFmt w:val="bullet"/>
+      <w:lvlText w:val=" "/>
+      <w:lvlJc w:val="left"/>
+      <w:pPr>
+        <w:ind w:hanging="480" w:left="5040"/>
+      </w:pPr>
+    </w:lvl>
+    <w:lvl w:ilvl="7">
+      <w:numFmt w:val="bullet"/>
+      <w:lvlText w:val=" "/>
+      <w:lvlJc w:val="left"/>
+      <w:pPr>
+        <w:ind w:hanging="480" w:left="5760"/>
+      </w:pPr>
+    </w:lvl>
+    <w:lvl w:ilvl="8">
+      <w:numFmt w:val="bullet"/>
+      <w:lvlText w:val=" "/>
+      <w:lvlJc w:val="left"/>
+      <w:pPr>
+        <w:ind w:hanging="480" w:left="6480"/>
+      </w:pPr>
+    </w:lvl>
+  </w:abstractNum>
+  <w:abstractNum w15:restartNumberingAfterBreak="0" w:abstractNumId="1">
+    <w:nsid w:val="0000A991"/>
+    <w:multiLevelType w:val="multilevel"/>
+    <w:tmpl w:val="A7840D68"/>
+    <w:lvl w:ilvl="0">
+      <w:numFmt w:val="bullet"/>
+      <w:lvlText w:val="•"/>
+      <w:lvlJc w:val="left"/>
+      <w:pPr>
+        <w:ind w:hanging="480" w:left="720"/>
+      </w:pPr>
+    </w:lvl>
+    <w:lvl w:ilvl="1">
+      <w:numFmt w:val="bullet"/>
+      <w:lvlText w:val="–"/>
+      <w:lvlJc w:val="left"/>
+      <w:pPr>
+        <w:ind w:hanging="480" w:left="1440"/>
+      </w:pPr>
+    </w:lvl>
+    <w:lvl w:ilvl="2">
+      <w:numFmt w:val="bullet"/>
+      <w:lvlText w:val="•"/>
+      <w:lvlJc w:val="left"/>
+      <w:pPr>
+        <w:ind w:hanging="480" w:left="2160"/>
+      </w:pPr>
+    </w:lvl>
+    <w:lvl w:ilvl="3">
+      <w:numFmt w:val="bullet"/>
+      <w:lvlText w:val="–"/>
+      <w:lvlJc w:val="left"/>
+      <w:pPr>
+        <w:ind w:hanging="480" w:left="2880"/>
+      </w:pPr>
+    </w:lvl>
+    <w:lvl w:ilvl="4">
+      <w:numFmt w:val="bullet"/>
+      <w:lvlText w:val="•"/>
+      <w:lvlJc w:val="left"/>
+      <w:pPr>
+        <w:ind w:hanging="480" w:left="3600"/>
+      </w:pPr>
+    </w:lvl>
+    <w:lvl w:ilvl="5">
+      <w:numFmt w:val="bullet"/>
+      <w:lvlText w:val="–"/>
+      <w:lvlJc w:val="left"/>
+      <w:pPr>
+        <w:ind w:hanging="480" w:left="4320"/>
+      </w:pPr>
+    </w:lvl>
+    <w:lvl w:ilvl="6">
+      <w:numFmt w:val="bullet"/>
+      <w:lvlText w:val="•"/>
+      <w:lvlJc w:val="left"/>
+      <w:pPr>
+        <w:ind w:hanging="480" w:left="5040"/>
+      </w:pPr>
+    </w:lvl>
+    <w:lvl w:ilvl="7">
+      <w:numFmt w:val="bullet"/>
+      <w:lvlText w:val="–"/>
+      <w:lvlJc w:val="left"/>
+      <w:pPr>
+        <w:ind w:hanging="480" w:left="5760"/>
+      </w:pPr>
+    </w:lvl>
+    <w:lvl w:ilvl="8">
+      <w:numFmt w:val="bullet"/>
+      <w:lvlText w:val="•"/>
+      <w:lvlJc w:val="left"/>
+      <w:pPr>
+        <w:ind w:hanging="480" w:left="6480"/>
+      </w:pPr>
+    </w:lvl>
+  </w:abstractNum>
   <w:abstractNum w:abstractNumId="990">
     <w:nsid w:val="A990"/>
     <w:multiLevelType w:val="multilevel"/>
@@ -626,6 +776,12 @@
       </w:pPr>
     </w:lvl>
   </w:abstractNum>
+  <w:num w16cid:durableId="48040922" w:numId="1">
+    <w:abstractNumId w:val="0"/>
+  </w:num>
+  <w:num w16cid:durableId="1135290885" w:numId="2">
+    <w:abstractNumId w:val="1"/>
+  </w:num>
   <w:num w:numId="1000">
     <w:abstractNumId w:val="990"/>
   </w:num>
@@ -636,7 +792,7 @@
 </file>
 
 <file path=word/styles.xml><?xml version="1.0" encoding="utf-8"?>
-<w:styles xmlns:r="http://schemas.openxmlformats.org/officeDocument/2006/relationships" xmlns:w="http://schemas.openxmlformats.org/wordprocessingml/2006/main">
+<w:styles xmlns:mc="http://schemas.openxmlformats.org/markup-compatibility/2006" xmlns:r="http://schemas.openxmlformats.org/officeDocument/2006/relationships" xmlns:w="http://schemas.openxmlformats.org/wordprocessingml/2006/main" xmlns:w14="http://schemas.microsoft.com/office/word/2010/wordml" xmlns:w15="http://schemas.microsoft.com/office/word/2012/wordml" xmlns:w16="http://schemas.microsoft.com/office/word/2018/wordml" xmlns:w16cex="http://schemas.microsoft.com/office/word/2018/wordml/cex" xmlns:w16cid="http://schemas.microsoft.com/office/word/2016/wordml/cid" xmlns:w16sdtdh="http://schemas.microsoft.com/office/word/2020/wordml/sdtdatahash" xmlns:w16se="http://schemas.microsoft.com/office/word/2015/wordml/symex" mc:Ignorable="w14 w15 w16se w16cid w16 w16cex w16sdtdh">
   <w:docDefaults>
     <w:rPrDefault>
       <w:rPr>
@@ -652,158 +808,325 @@
       </w:pPr>
     </w:pPrDefault>
   </w:docDefaults>
-  <w:latentStyles w:count="276" w:defLockedState="0" w:defQFormat="0" w:defSemiHidden="0" w:defUIPriority="0" w:defUnhideWhenUsed="0"/>
+  <w:latentStyles w:count="376" w:defLockedState="0" w:defQFormat="0" w:defSemiHidden="0" w:defUIPriority="0" w:defUnhideWhenUsed="0">
+    <w:lsdException w:name="Normal Table" w:semiHidden="1" w:unhideWhenUsed="1"/>
+    <w:lsdException w:name="Table Simple 1" w:semiHidden="1" w:unhideWhenUsed="1"/>
+    <w:lsdException w:name="Table Simple 2" w:semiHidden="1" w:unhideWhenUsed="1"/>
+    <w:lsdException w:name="Table Simple 3" w:semiHidden="1" w:unhideWhenUsed="1"/>
+    <w:lsdException w:name="Table Classic 1" w:semiHidden="1" w:unhideWhenUsed="1"/>
+    <w:lsdException w:name="Table Classic 2" w:semiHidden="1" w:unhideWhenUsed="1"/>
+    <w:lsdException w:name="Table Classic 3" w:semiHidden="1" w:unhideWhenUsed="1"/>
+    <w:lsdException w:name="Table Classic 4" w:semiHidden="1" w:unhideWhenUsed="1"/>
+    <w:lsdException w:name="Table Colorful 1" w:semiHidden="1" w:unhideWhenUsed="1"/>
+    <w:lsdException w:name="Table Colorful 2" w:semiHidden="1" w:unhideWhenUsed="1"/>
+    <w:lsdException w:name="Table Colorful 3" w:semiHidden="1" w:unhideWhenUsed="1"/>
+    <w:lsdException w:name="Table Columns 1" w:semiHidden="1" w:unhideWhenUsed="1"/>
+    <w:lsdException w:name="Table Columns 2" w:semiHidden="1" w:unhideWhenUsed="1"/>
+    <w:lsdException w:name="Table Columns 3" w:semiHidden="1" w:unhideWhenUsed="1"/>
+    <w:lsdException w:name="Table Columns 4" w:semiHidden="1" w:unhideWhenUsed="1"/>
+    <w:lsdException w:name="Table Columns 5" w:semiHidden="1" w:unhideWhenUsed="1"/>
+    <w:lsdException w:name="Table Grid 1" w:semiHidden="1" w:unhideWhenUsed="1"/>
+    <w:lsdException w:name="Table Grid 2" w:semiHidden="1" w:unhideWhenUsed="1"/>
+    <w:lsdException w:name="Table Grid 3" w:semiHidden="1" w:unhideWhenUsed="1"/>
+    <w:lsdException w:name="Table Grid 4" w:semiHidden="1" w:unhideWhenUsed="1"/>
+    <w:lsdException w:name="Table Grid 5" w:semiHidden="1" w:unhideWhenUsed="1"/>
+    <w:lsdException w:name="Table Grid 6" w:semiHidden="1" w:unhideWhenUsed="1"/>
+    <w:lsdException w:name="Table Grid 7" w:semiHidden="1" w:unhideWhenUsed="1"/>
+    <w:lsdException w:name="Table Grid 8" w:semiHidden="1" w:unhideWhenUsed="1"/>
+    <w:lsdException w:name="Table List 1" w:semiHidden="1" w:unhideWhenUsed="1"/>
+    <w:lsdException w:name="Table List 2" w:semiHidden="1" w:unhideWhenUsed="1"/>
+    <w:lsdException w:name="Table List 3" w:semiHidden="1" w:unhideWhenUsed="1"/>
+    <w:lsdException w:name="Table List 4" w:semiHidden="1" w:unhideWhenUsed="1"/>
+    <w:lsdException w:name="Table List 5" w:semiHidden="1" w:unhideWhenUsed="1"/>
+    <w:lsdException w:name="Table List 6" w:semiHidden="1" w:unhideWhenUsed="1"/>
+    <w:lsdException w:name="Table List 7" w:semiHidden="1" w:unhideWhenUsed="1"/>
+    <w:lsdException w:name="Table List 8" w:semiHidden="1" w:unhideWhenUsed="1"/>
+    <w:lsdException w:name="Table 3D effects 1" w:semiHidden="1" w:unhideWhenUsed="1"/>
+    <w:lsdException w:name="Table 3D effects 2" w:semiHidden="1" w:unhideWhenUsed="1"/>
+    <w:lsdException w:name="Table 3D effects 3" w:semiHidden="1" w:unhideWhenUsed="1"/>
+    <w:lsdException w:name="Table Contemporary" w:semiHidden="1" w:unhideWhenUsed="1"/>
+    <w:lsdException w:name="Table Elegant" w:semiHidden="1" w:unhideWhenUsed="1"/>
+    <w:lsdException w:name="Table Professional" w:semiHidden="1" w:unhideWhenUsed="1"/>
+    <w:lsdException w:name="Table Subtle 1" w:semiHidden="1" w:unhideWhenUsed="1"/>
+    <w:lsdException w:name="Table Subtle 2" w:semiHidden="1" w:unhideWhenUsed="1"/>
+    <w:lsdException w:name="Table Web 1" w:semiHidden="1" w:unhideWhenUsed="1"/>
+    <w:lsdException w:name="Table Web 2" w:semiHidden="1" w:unhideWhenUsed="1"/>
+    <w:lsdException w:name="Table Web 3" w:semiHidden="1" w:unhideWhenUsed="1"/>
+    <w:lsdException w:name="Table Theme" w:semiHidden="1" w:unhideWhenUsed="1"/>
+    <w:lsdException w:name="Light Shading"/>
+    <w:lsdException w:name="Light List"/>
+    <w:lsdException w:name="Light Grid"/>
+    <w:lsdException w:name="Medium Shading 1"/>
+    <w:lsdException w:name="Medium Shading 2"/>
+    <w:lsdException w:name="Medium List 1"/>
+    <w:lsdException w:name="Medium List 2"/>
+    <w:lsdException w:name="Medium Grid 1"/>
+    <w:lsdException w:name="Medium Grid 2"/>
+    <w:lsdException w:name="Medium Grid 3"/>
+    <w:lsdException w:name="Dark List"/>
+    <w:lsdException w:name="Colorful Shading"/>
+    <w:lsdException w:name="Colorful List"/>
+    <w:lsdException w:name="Colorful Grid"/>
+    <w:lsdException w:name="Light Shading Accent 1"/>
+    <w:lsdException w:name="Light List Accent 1"/>
+    <w:lsdException w:name="Light Grid Accent 1"/>
+    <w:lsdException w:name="Medium Shading 1 Accent 1"/>
+    <w:lsdException w:name="Medium Shading 2 Accent 1"/>
+    <w:lsdException w:name="Medium List 1 Accent 1"/>
+    <w:lsdException w:name="Medium List 2 Accent 1"/>
+    <w:lsdException w:name="Medium Grid 1 Accent 1"/>
+    <w:lsdException w:name="Medium Grid 2 Accent 1"/>
+    <w:lsdException w:name="Medium Grid 3 Accent 1"/>
+    <w:lsdException w:name="Dark List Accent 1"/>
+    <w:lsdException w:name="Colorful Shading Accent 1"/>
+    <w:lsdException w:name="Colorful List Accent 1"/>
+    <w:lsdException w:name="Colorful Grid Accent 1"/>
+    <w:lsdException w:name="Light Shading Accent 2"/>
+    <w:lsdException w:name="Light List Accent 2"/>
+    <w:lsdException w:name="Light Grid Accent 2"/>
+    <w:lsdException w:name="Medium Shading 1 Accent 2"/>
+    <w:lsdException w:name="Medium Shading 2 Accent 2"/>
+    <w:lsdException w:name="Medium List 1 Accent 2"/>
+    <w:lsdException w:name="Medium List 2 Accent 2"/>
+    <w:lsdException w:name="Medium Grid 1 Accent 2"/>
+    <w:lsdException w:name="Medium Grid 2 Accent 2"/>
+    <w:lsdException w:name="Medium Grid 3 Accent 2"/>
+    <w:lsdException w:name="Dark List Accent 2"/>
+    <w:lsdException w:name="Colorful Shading Accent 2"/>
+    <w:lsdException w:name="Colorful List Accent 2"/>
+    <w:lsdException w:name="Colorful Grid Accent 2"/>
+    <w:lsdException w:name="Light Shading Accent 3"/>
+    <w:lsdException w:name="Light List Accent 3"/>
+    <w:lsdException w:name="Light Grid Accent 3"/>
+    <w:lsdException w:name="Medium Shading 1 Accent 3"/>
+    <w:lsdException w:name="Medium Shading 2 Accent 3"/>
+    <w:lsdException w:name="Medium List 1 Accent 3"/>
+    <w:lsdException w:name="Medium List 2 Accent 3"/>
+    <w:lsdException w:name="Medium Grid 1 Accent 3"/>
+    <w:lsdException w:name="Medium Grid 2 Accent 3"/>
+    <w:lsdException w:name="Medium Grid 3 Accent 3"/>
+    <w:lsdException w:name="Dark List Accent 3"/>
+    <w:lsdException w:name="Colorful Shading Accent 3"/>
+    <w:lsdException w:name="Colorful List Accent 3"/>
+    <w:lsdException w:name="Colorful Grid Accent 3"/>
+    <w:lsdException w:name="Light Shading Accent 4"/>
+    <w:lsdException w:name="Light List Accent 4"/>
+    <w:lsdException w:name="Light Grid Accent 4"/>
+    <w:lsdException w:name="Medium Shading 1 Accent 4"/>
+    <w:lsdException w:name="Medium Shading 2 Accent 4"/>
+    <w:lsdException w:name="Medium List 1 Accent 4"/>
+    <w:lsdException w:name="Medium List 2 Accent 4"/>
+    <w:lsdException w:name="Medium Grid 1 Accent 4"/>
+    <w:lsdException w:name="Medium Grid 2 Accent 4"/>
+    <w:lsdException w:name="Medium Grid 3 Accent 4"/>
+    <w:lsdException w:name="Dark List Accent 4"/>
+    <w:lsdException w:name="Colorful Shading Accent 4"/>
+    <w:lsdException w:name="Colorful List Accent 4"/>
+    <w:lsdException w:name="Colorful Grid Accent 4"/>
+    <w:lsdException w:name="Light Shading Accent 5"/>
+    <w:lsdException w:name="Light List Accent 5"/>
+    <w:lsdException w:name="Light Grid Accent 5"/>
+    <w:lsdException w:name="Medium Shading 1 Accent 5"/>
+    <w:lsdException w:name="Medium Shading 2 Accent 5"/>
+    <w:lsdException w:name="Medium List 1 Accent 5"/>
+    <w:lsdException w:name="Medium List 2 Accent 5"/>
+    <w:lsdException w:name="Medium Grid 1 Accent 5"/>
+    <w:lsdException w:name="Medium Grid 2 Accent 5"/>
+    <w:lsdException w:name="Medium Grid 3 Accent 5"/>
+    <w:lsdException w:name="Dark List Accent 5"/>
+    <w:lsdException w:name="Colorful Shading Accent 5"/>
+    <w:lsdException w:name="Colorful List Accent 5"/>
+    <w:lsdException w:name="Colorful Grid Accent 5"/>
+    <w:lsdException w:name="Light Shading Accent 6"/>
+    <w:lsdException w:name="Light List Accent 6"/>
+    <w:lsdException w:name="Light Grid Accent 6"/>
+    <w:lsdException w:name="Medium Shading 1 Accent 6"/>
+    <w:lsdException w:name="Medium Shading 2 Accent 6"/>
+    <w:lsdException w:name="Medium List 1 Accent 6"/>
+    <w:lsdException w:name="Medium List 2 Accent 6"/>
+    <w:lsdException w:name="Medium Grid 1 Accent 6"/>
+    <w:lsdException w:name="Medium Grid 2 Accent 6"/>
+    <w:lsdException w:name="Medium Grid 3 Accent 6"/>
+    <w:lsdException w:name="Dark List Accent 6"/>
+    <w:lsdException w:name="Colorful Shading Accent 6"/>
+    <w:lsdException w:name="Colorful List Accent 6"/>
+    <w:lsdException w:name="Colorful Grid Accent 6"/>
+    <w:lsdException w:name="Grid Table 4" w:uiPriority="49"/>
+    <w:lsdException w:name="Grid Table 5 Dark" w:uiPriority="50"/>
+    <w:lsdException w:name="Grid Table 6 Colorful" w:uiPriority="51"/>
+    <w:lsdException w:name="Grid Table 7 Colorful" w:uiPriority="52"/>
+    <w:lsdException w:name="Grid Table 1 Light Accent 1" w:uiPriority="46"/>
+    <w:lsdException w:name="Grid Table 2 Accent 1" w:uiPriority="47"/>
+    <w:lsdException w:name="Grid Table 3 Accent 1" w:uiPriority="48"/>
+    <w:lsdException w:name="Grid Table 4 Accent 1" w:uiPriority="49"/>
+    <w:lsdException w:name="Grid Table 5 Dark Accent 1" w:uiPriority="50"/>
+    <w:lsdException w:name="Grid Table 6 Colorful Accent 1" w:uiPriority="51"/>
+    <w:lsdException w:name="Grid Table 7 Colorful Accent 1" w:uiPriority="52"/>
+    <w:lsdException w:name="Grid Table 1 Light Accent 2" w:uiPriority="46"/>
+    <w:lsdException w:name="Grid Table 2 Accent 2" w:uiPriority="47"/>
+    <w:lsdException w:name="Grid Table 3 Accent 2" w:uiPriority="48"/>
+    <w:lsdException w:name="Grid Table 4 Accent 2" w:uiPriority="49"/>
+    <w:lsdException w:name="Grid Table 5 Dark Accent 2" w:uiPriority="50"/>
+    <w:lsdException w:name="Grid Table 6 Colorful Accent 2" w:uiPriority="51"/>
+    <w:lsdException w:name="Grid Table 7 Colorful Accent 2" w:uiPriority="52"/>
+    <w:lsdException w:name="Grid Table 1 Light Accent 3" w:uiPriority="46"/>
+    <w:lsdException w:name="Grid Table 2 Accent 3" w:uiPriority="47"/>
+    <w:lsdException w:name="Grid Table 3 Accent 3" w:uiPriority="48"/>
+    <w:lsdException w:name="Grid Table 4 Accent 3" w:uiPriority="49"/>
+    <w:lsdException w:name="Grid Table 5 Dark Accent 3" w:uiPriority="50"/>
+    <w:lsdException w:name="Grid Table 6 Colorful Accent 3" w:uiPriority="51"/>
+    <w:lsdException w:name="Grid Table 7 Colorful Accent 3" w:uiPriority="52"/>
+    <w:lsdException w:name="Grid Table 1 Light Accent 4" w:uiPriority="46"/>
+    <w:lsdException w:name="Grid Table 2 Accent 4" w:uiPriority="47"/>
+    <w:lsdException w:name="Grid Table 3 Accent 4" w:uiPriority="48"/>
+    <w:lsdException w:name="Grid Table 4 Accent 4" w:uiPriority="49"/>
+    <w:lsdException w:name="Grid Table 5 Dark Accent 4" w:uiPriority="50"/>
+    <w:lsdException w:name="Grid Table 6 Colorful Accent 4" w:uiPriority="51"/>
+    <w:lsdException w:name="Grid Table 7 Colorful Accent 4" w:uiPriority="52"/>
+    <w:lsdException w:name="Grid Table 1 Light Accent 5" w:uiPriority="46"/>
+    <w:lsdException w:name="Grid Table 2 Accent 5" w:uiPriority="47"/>
+    <w:lsdException w:name="Grid Table 3 Accent 5" w:uiPriority="48"/>
+    <w:lsdException w:name="Grid Table 4 Accent 5" w:uiPriority="49"/>
+    <w:lsdException w:name="Grid Table 5 Dark Accent 5" w:uiPriority="50"/>
+    <w:lsdException w:name="Grid Table 6 Colorful Accent 5" w:uiPriority="51"/>
+    <w:lsdException w:name="Grid Table 7 Colorful Accent 5" w:uiPriority="52"/>
+    <w:lsdException w:name="Grid Table 1 Light Accent 6" w:uiPriority="46"/>
+    <w:lsdException w:name="Grid Table 2 Accent 6" w:uiPriority="47"/>
+    <w:lsdException w:name="Grid Table 3 Accent 6" w:uiPriority="48"/>
+    <w:lsdException w:name="Grid Table 4 Accent 6" w:uiPriority="49"/>
+    <w:lsdException w:name="Grid Table 5 Dark Accent 6" w:uiPriority="50"/>
+    <w:lsdException w:name="Grid Table 6 Colorful Accent 6" w:uiPriority="51"/>
+    <w:lsdException w:name="Grid Table 7 Colorful Accent 6" w:uiPriority="52"/>
+    <w:lsdException w:name="List Table 1 Light" w:uiPriority="46"/>
+    <w:lsdException w:name="List Table 2" w:uiPriority="47"/>
+    <w:lsdException w:name="List Table 3" w:uiPriority="48"/>
+    <w:lsdException w:name="List Table 4" w:uiPriority="49"/>
+    <w:lsdException w:name="List Table 5 Dark" w:uiPriority="50"/>
+    <w:lsdException w:name="List Table 6 Colorful" w:uiPriority="51"/>
+    <w:lsdException w:name="List Table 7 Colorful" w:uiPriority="52"/>
+    <w:lsdException w:name="List Table 1 Light Accent 1" w:uiPriority="46"/>
+    <w:lsdException w:name="List Table 2 Accent 1" w:uiPriority="47"/>
+    <w:lsdException w:name="List Table 3 Accent 1" w:uiPriority="48"/>
+    <w:lsdException w:name="List Table 4 Accent 1" w:uiPriority="49"/>
+    <w:lsdException w:name="List Table 5 Dark Accent 1" w:uiPriority="50"/>
+    <w:lsdException w:name="List Table 6 Colorful Accent 1" w:uiPriority="51"/>
+    <w:lsdException w:name="List Table 7 Colorful Accent 1" w:uiPriority="52"/>
+    <w:lsdException w:name="List Table 1 Light Accent 2" w:uiPriority="46"/>
+    <w:lsdException w:name="List Table 2 Accent 2" w:uiPriority="47"/>
+    <w:lsdException w:name="List Table 3 Accent 2" w:uiPriority="48"/>
+    <w:lsdException w:name="List Table 4 Accent 2" w:uiPriority="49"/>
+    <w:lsdException w:name="List Table 5 Dark Accent 2" w:uiPriority="50"/>
+    <w:lsdException w:name="List Table 6 Colorful Accent 2" w:uiPriority="51"/>
+    <w:lsdException w:name="List Table 7 Colorful Accent 2" w:uiPriority="52"/>
+    <w:lsdException w:name="List Table 1 Light Accent 3" w:uiPriority="46"/>
+    <w:lsdException w:name="List Table 2 Accent 3" w:uiPriority="47"/>
+    <w:lsdException w:name="List Table 3 Accent 3" w:uiPriority="48"/>
+    <w:lsdException w:name="List Table 4 Accent 3" w:uiPriority="49"/>
+    <w:lsdException w:name="List Table 5 Dark Accent 3" w:uiPriority="50"/>
+    <w:lsdException w:name="List Table 6 Colorful Accent 3" w:uiPriority="51"/>
+    <w:lsdException w:name="List Table 7 Colorful Accent 3" w:uiPriority="52"/>
+    <w:lsdException w:name="List Table 1 Light Accent 4" w:uiPriority="46"/>
+    <w:lsdException w:name="List Table 2 Accent 4" w:uiPriority="47"/>
+    <w:lsdException w:name="List Table 3 Accent 4" w:uiPriority="48"/>
+    <w:lsdException w:name="List Table 4 Accent 4" w:uiPriority="49"/>
+    <w:lsdException w:name="List Table 5 Dark Accent 4" w:uiPriority="50"/>
+    <w:lsdException w:name="List Table 6 Colorful Accent 4" w:uiPriority="51"/>
+    <w:lsdException w:name="List Table 7 Colorful Accent 4" w:uiPriority="52"/>
+    <w:lsdException w:name="List Table 1 Light Accent 5" w:uiPriority="46"/>
+    <w:lsdException w:name="List Table 2 Accent 5" w:uiPriority="47"/>
+    <w:lsdException w:name="List Table 3 Accent 5" w:uiPriority="48"/>
+    <w:lsdException w:name="List Table 4 Accent 5" w:uiPriority="49"/>
+    <w:lsdException w:name="List Table 5 Dark Accent 5" w:uiPriority="50"/>
+    <w:lsdException w:name="List Table 6 Colorful Accent 5" w:uiPriority="51"/>
+    <w:lsdException w:name="List Table 7 Colorful Accent 5" w:uiPriority="52"/>
+    <w:lsdException w:name="List Table 1 Light Accent 6" w:uiPriority="46"/>
+    <w:lsdException w:name="List Table 2 Accent 6" w:uiPriority="47"/>
+    <w:lsdException w:name="List Table 3 Accent 6" w:uiPriority="48"/>
+    <w:lsdException w:name="List Table 4 Accent 6" w:uiPriority="49"/>
+    <w:lsdException w:name="List Table 5 Dark Accent 6" w:uiPriority="50"/>
+    <w:lsdException w:name="List Table 6 Colorful Accent 6" w:uiPriority="51"/>
+    <w:lsdException w:name="List Table 7 Colorful Accent 6" w:uiPriority="52"/>
+    <w:lsdException w:name="Mention" w:semiHidden="1" w:uiPriority="99" w:unhideWhenUsed="1"/>
+    <w:lsdException w:name="Smart Hyperlink" w:semiHidden="1" w:uiPriority="99" w:unhideWhenUsed="1"/>
+    <w:lsdException w:name="Hashtag" w:semiHidden="1" w:uiPriority="99" w:unhideWhenUsed="1"/>
+    <w:lsdException w:name="Unresolved Mention" w:semiHidden="1" w:uiPriority="99" w:unhideWhenUsed="1"/>
+    <w:lsdException w:name="Smart Link" w:semiHidden="1" w:uiPriority="99" w:unhideWhenUsed="1"/>
+  </w:latentStyles>
   <w:style w:default="1" w:styleId="Normal" w:type="paragraph">
     <w:name w:val="Normal"/>
     <w:qFormat/>
-  </w:style>
-  <w:style w:styleId="BodyText" w:type="paragraph">
-    <w:name w:val="Body Text"/>
-    <w:basedOn w:val="Normal"/>
-    <w:link w:val="BodyTextChar"/>
+    <w:rsid w:val="00682248"/>
     <w:pPr>
       <w:spacing w:after="180" w:before="180"/>
     </w:pPr>
-    <w:qFormat/>
-  </w:style>
-  <w:style w:customStyle="1" w:styleId="FirstParagraph" w:type="paragraph">
-    <w:name w:val="First Paragraph"/>
-    <w:basedOn w:val="BodyText"/>
-    <w:next w:val="BodyText"/>
-    <w:qFormat/>
-  </w:style>
-  <w:style w:customStyle="1" w:styleId="Compact" w:type="paragraph">
-    <w:name w:val="Compact"/>
-    <w:basedOn w:val="BodyText"/>
-    <w:qFormat/>
-    <w:pPr>
-      <w:spacing w:after="36" w:before="36"/>
-    </w:pPr>
-  </w:style>
-  <w:style w:styleId="Title" w:type="paragraph">
-    <w:name w:val="Title"/>
+    <w:rPr>
+      <w:rFonts w:ascii="Helvetica" w:hAnsi="Helvetica"/>
+      <w:color w:themeColor="text1" w:val="000000"/>
+      <w:sz w:val="16"/>
+      <w:szCs w:val="16"/>
+    </w:rPr>
+  </w:style>
+  <w:style w:styleId="Heading1" w:type="paragraph">
+    <w:name w:val="heading 1"/>
     <w:basedOn w:val="Normal"/>
     <w:next w:val="BodyText"/>
-    <w:qFormat/>
-    <w:pPr>
-      <w:keepNext/>
-      <w:keepLines/>
-      <w:spacing w:after="240" w:before="480"/>
-      <w:jc w:val="center"/>
-    </w:pPr>
-    <w:rPr>
-      <w:rFonts w:asciiTheme="majorHAnsi" w:cstheme="majorBidi" w:eastAsiaTheme="majorEastAsia" w:hAnsiTheme="majorHAnsi"/>
-      <w:b/>
-      <w:bCs/>
-      <w:color w:themeColor="accent1" w:themeShade="B5" w:val="345A8A"/>
-      <w:sz w:val="36"/>
-      <w:szCs w:val="36"/>
-    </w:rPr>
-  </w:style>
-  <w:style w:styleId="Subtitle" w:type="paragraph">
-    <w:name w:val="Subtitle"/>
-    <w:basedOn w:val="Title"/>
-    <w:next w:val="BodyText"/>
-    <w:qFormat/>
+    <w:uiPriority w:val="9"/>
+    <w:qFormat/>
+    <w:rsid w:val="00EC6F1A"/>
     <w:pPr>
       <w:keepNext/>
       <w:keepLines/>
       <w:spacing w:after="240" w:before="240"/>
-      <w:jc w:val="center"/>
-    </w:pPr>
-    <w:rPr>
-      <w:sz w:val="30"/>
-      <w:szCs w:val="30"/>
-    </w:rPr>
-  </w:style>
-  <w:style w:customStyle="1" w:styleId="Author" w:type="paragraph">
-    <w:name w:val="Author"/>
-    <w:next w:val="BodyText"/>
-    <w:qFormat/>
-    <w:pPr>
-      <w:keepNext/>
-      <w:keepLines/>
-      <w:jc w:val="center"/>
-    </w:pPr>
-  </w:style>
-  <w:style w:styleId="Date" w:type="paragraph">
-    <w:name w:val="Date"/>
-    <w:next w:val="BodyText"/>
-    <w:qFormat/>
-    <w:pPr>
-      <w:keepNext/>
-      <w:keepLines/>
-      <w:jc w:val="center"/>
-    </w:pPr>
-  </w:style>
-  <w:style w:customStyle="1" w:styleId="Abstract" w:type="paragraph">
-    <w:name w:val="Abstract"/>
-    <w:basedOn w:val="Normal"/>
-    <w:next w:val="BodyText"/>
-    <w:qFormat/>
-    <w:pPr>
-      <w:keepNext/>
-      <w:keepLines/>
-      <w:spacing w:after="300" w:before="300"/>
-    </w:pPr>
-    <w:rPr>
-      <w:sz w:val="20"/>
-      <w:szCs w:val="20"/>
-    </w:rPr>
-  </w:style>
-  <w:style w:styleId="Bibliography" w:type="paragraph">
-    <w:name w:val="Bibliography"/>
-    <w:basedOn w:val="Normal"/>
-    <w:next w:val="Bibliography"/>
-    <w:qFormat/>
-    <w:pPr/>
-    <w:rPr/>
-  </w:style>
-  <w:style w:styleId="Heading1" w:type="paragraph">
-    <w:name w:val="Heading 1"/>
-    <w:basedOn w:val="Normal"/>
-    <w:next w:val="BodyText"/>
-    <w:uiPriority w:val="9"/>
-    <w:qFormat/>
-    <w:pPr>
-      <w:keepNext/>
-      <w:keepLines/>
-      <w:spacing w:after="0" w:before="480"/>
+      <w:ind w:left="-425" w:right="-278"/>
       <w:outlineLvl w:val="0"/>
     </w:pPr>
     <w:rPr>
-      <w:rFonts w:asciiTheme="majorHAnsi" w:cstheme="majorBidi" w:eastAsiaTheme="majorEastAsia" w:hAnsiTheme="majorHAnsi"/>
+      <w:rFonts w:cstheme="majorBidi" w:eastAsiaTheme="majorEastAsia"/>
       <w:b/>
       <w:bCs/>
-      <w:color w:themeColor="accent1" w:val="4F81BD"/>
-      <w:sz w:val="32"/>
-      <w:szCs w:val="32"/>
+      <w:sz w:val="28"/>
+      <w:szCs w:val="28"/>
+      <w:lang w:val="en-GB"/>
     </w:rPr>
   </w:style>
   <w:style w:styleId="Heading2" w:type="paragraph">
-    <w:name w:val="Heading 2"/>
+    <w:name w:val="heading 2"/>
     <w:basedOn w:val="Normal"/>
     <w:next w:val="BodyText"/>
     <w:uiPriority w:val="9"/>
     <w:unhideWhenUsed/>
     <w:qFormat/>
+    <w:rsid w:val="00B65281"/>
     <w:pPr>
       <w:keepNext/>
       <w:keepLines/>
-      <w:spacing w:after="0" w:before="200"/>
+      <w:spacing w:after="240" w:before="240"/>
+      <w:ind w:left="-425" w:right="-278"/>
       <w:outlineLvl w:val="1"/>
     </w:pPr>
     <w:rPr>
-      <w:rFonts w:asciiTheme="majorHAnsi" w:cstheme="majorBidi" w:eastAsiaTheme="majorEastAsia" w:hAnsiTheme="majorHAnsi"/>
+      <w:rFonts w:cstheme="majorBidi" w:eastAsiaTheme="majorEastAsia"/>
       <w:b/>
       <w:bCs/>
-      <w:color w:themeColor="accent1" w:val="4F81BD"/>
-      <w:sz w:val="28"/>
-      <w:szCs w:val="28"/>
+      <w:sz w:val="24"/>
+      <w:szCs w:val="24"/>
+      <w:lang w:val="en-GB"/>
     </w:rPr>
   </w:style>
   <w:style w:styleId="Heading3" w:type="paragraph">
-    <w:name w:val="Heading 3"/>
+    <w:name w:val="heading 3"/>
+    <w:basedOn w:val="Heading2"/>
+    <w:next w:val="BodyText"/>
+    <w:uiPriority w:val="9"/>
+    <w:unhideWhenUsed/>
+    <w:qFormat/>
+    <w:rsid w:val="001E11B1"/>
+    <w:pPr>
+      <w:outlineLvl w:val="2"/>
+    </w:pPr>
+  </w:style>
+  <w:style w:styleId="Heading4" w:type="paragraph">
+    <w:name w:val="heading 4"/>
     <w:basedOn w:val="Normal"/>
     <w:next w:val="BodyText"/>
     <w:uiPriority w:val="9"/>
@@ -813,41 +1136,19 @@
       <w:keepNext/>
       <w:keepLines/>
       <w:spacing w:after="0" w:before="200"/>
-      <w:outlineLvl w:val="2"/>
+      <w:outlineLvl w:val="3"/>
     </w:pPr>
     <w:rPr>
       <w:rFonts w:asciiTheme="majorHAnsi" w:cstheme="majorBidi" w:eastAsiaTheme="majorEastAsia" w:hAnsiTheme="majorHAnsi"/>
-      <w:b/>
       <w:bCs/>
+      <w:i/>
       <w:color w:themeColor="accent1" w:val="4F81BD"/>
       <w:sz w:val="24"/>
       <w:szCs w:val="24"/>
     </w:rPr>
   </w:style>
-  <w:style w:styleId="Heading4" w:type="paragraph">
-    <w:name w:val="Heading 4"/>
-    <w:basedOn w:val="Normal"/>
-    <w:next w:val="BodyText"/>
-    <w:uiPriority w:val="9"/>
-    <w:unhideWhenUsed/>
-    <w:qFormat/>
-    <w:pPr>
-      <w:keepNext/>
-      <w:keepLines/>
-      <w:spacing w:after="0" w:before="200"/>
-      <w:outlineLvl w:val="3"/>
-    </w:pPr>
-    <w:rPr>
-      <w:rFonts w:asciiTheme="majorHAnsi" w:cstheme="majorBidi" w:eastAsiaTheme="majorEastAsia" w:hAnsiTheme="majorHAnsi"/>
-      <w:i/>
-      <w:bCs/>
-      <w:color w:themeColor="accent1" w:val="4F81BD"/>
-      <w:sz w:val="24"/>
-      <w:szCs w:val="24"/>
-    </w:rPr>
-  </w:style>
   <w:style w:styleId="Heading5" w:type="paragraph">
-    <w:name w:val="Heading 5"/>
+    <w:name w:val="heading 5"/>
     <w:basedOn w:val="Normal"/>
     <w:next w:val="BodyText"/>
     <w:uiPriority w:val="9"/>
@@ -868,7 +1169,7 @@
     </w:rPr>
   </w:style>
   <w:style w:styleId="Heading6" w:type="paragraph">
-    <w:name w:val="Heading 6"/>
+    <w:name w:val="heading 6"/>
     <w:basedOn w:val="Normal"/>
     <w:next w:val="BodyText"/>
     <w:uiPriority w:val="9"/>
@@ -888,7 +1189,7 @@
     </w:rPr>
   </w:style>
   <w:style w:styleId="Heading7" w:type="paragraph">
-    <w:name w:val="Heading 7"/>
+    <w:name w:val="heading 7"/>
     <w:basedOn w:val="Normal"/>
     <w:next w:val="BodyText"/>
     <w:uiPriority w:val="9"/>
@@ -908,7 +1209,7 @@
     </w:rPr>
   </w:style>
   <w:style w:styleId="Heading8" w:type="paragraph">
-    <w:name w:val="Heading 8"/>
+    <w:name w:val="heading 8"/>
     <w:basedOn w:val="Normal"/>
     <w:next w:val="BodyText"/>
     <w:uiPriority w:val="9"/>
@@ -928,7 +1229,7 @@
     </w:rPr>
   </w:style>
   <w:style w:styleId="Heading9" w:type="paragraph">
-    <w:name w:val="Heading 9"/>
+    <w:name w:val="heading 9"/>
     <w:basedOn w:val="Normal"/>
     <w:next w:val="BodyText"/>
     <w:uiPriority w:val="9"/>
@@ -946,6 +1247,143 @@
       <w:sz w:val="24"/>
       <w:szCs w:val="24"/>
     </w:rPr>
+  </w:style>
+  <w:style w:default="1" w:styleId="DefaultParagraphFont" w:type="character">
+    <w:name w:val="Default Paragraph Font"/>
+    <w:uiPriority w:val="1"/>
+    <w:semiHidden/>
+    <w:unhideWhenUsed/>
+  </w:style>
+  <w:style w:default="1" w:styleId="TableNormal" w:type="table">
+    <w:name w:val="Normal Table"/>
+    <w:uiPriority w:val="99"/>
+    <w:semiHidden/>
+    <w:unhideWhenUsed/>
+    <w:tblPr>
+      <w:tblInd w:type="dxa" w:w="0"/>
+      <w:tblCellMar>
+        <w:top w:type="dxa" w:w="0"/>
+        <w:left w:type="dxa" w:w="108"/>
+        <w:bottom w:type="dxa" w:w="0"/>
+        <w:right w:type="dxa" w:w="108"/>
+      </w:tblCellMar>
+    </w:tblPr>
+  </w:style>
+  <w:style w:default="1" w:styleId="NoList" w:type="numbering">
+    <w:name w:val="No List"/>
+    <w:uiPriority w:val="99"/>
+    <w:semiHidden/>
+    <w:unhideWhenUsed/>
+  </w:style>
+  <w:style w:styleId="BodyText" w:type="paragraph">
+    <w:name w:val="Body Text"/>
+    <w:basedOn w:val="Normal"/>
+    <w:qFormat/>
+  </w:style>
+  <w:style w:customStyle="1" w:styleId="FirstParagraph" w:type="paragraph">
+    <w:name w:val="First Paragraph"/>
+    <w:basedOn w:val="BodyText"/>
+    <w:next w:val="BodyText"/>
+    <w:qFormat/>
+  </w:style>
+  <w:style w:customStyle="1" w:styleId="Compact" w:type="paragraph">
+    <w:name w:val="Compact"/>
+    <w:basedOn w:val="BodyText"/>
+    <w:qFormat/>
+    <w:pPr>
+      <w:spacing w:after="36" w:before="36"/>
+    </w:pPr>
+  </w:style>
+  <w:style w:styleId="Title" w:type="paragraph">
+    <w:name w:val="Title"/>
+    <w:basedOn w:val="Normal"/>
+    <w:next w:val="BodyText"/>
+    <w:qFormat/>
+    <w:rsid w:val="00B65281"/>
+    <w:pPr>
+      <w:keepNext/>
+      <w:keepLines/>
+      <w:spacing w:after="360" w:before="240"/>
+      <w:ind w:left="-425" w:right="-278"/>
+      <w:jc w:val="center"/>
+      <w:outlineLvl w:val="0"/>
+    </w:pPr>
+    <w:rPr>
+      <w:rFonts w:cstheme="majorBidi" w:eastAsiaTheme="majorEastAsia"/>
+      <w:b/>
+      <w:bCs/>
+      <w:sz w:val="32"/>
+      <w:szCs w:val="32"/>
+      <w:lang w:val="en-GB"/>
+    </w:rPr>
+  </w:style>
+  <w:style w:styleId="Subtitle" w:type="paragraph">
+    <w:name w:val="Subtitle"/>
+    <w:basedOn w:val="Title"/>
+    <w:next w:val="BodyText"/>
+    <w:qFormat/>
+    <w:rPr>
+      <w:sz w:val="30"/>
+      <w:szCs w:val="30"/>
+    </w:rPr>
+  </w:style>
+  <w:style w:customStyle="1" w:styleId="Author" w:type="paragraph">
+    <w:name w:val="Author"/>
+    <w:next w:val="BodyText"/>
+    <w:qFormat/>
+    <w:pPr>
+      <w:keepNext/>
+      <w:keepLines/>
+      <w:jc w:val="center"/>
+    </w:pPr>
+  </w:style>
+  <w:style w:styleId="Date" w:type="paragraph">
+    <w:name w:val="Date"/>
+    <w:next w:val="BodyText"/>
+    <w:qFormat/>
+    <w:pPr>
+      <w:keepNext/>
+      <w:keepLines/>
+      <w:jc w:val="center"/>
+    </w:pPr>
+  </w:style>
+  <w:style w:customStyle="1" w:styleId="AbstractTitle" w:type="paragraph">
+    <w:name w:val="Abstract Title"/>
+    <w:basedOn w:val="Normal"/>
+    <w:next w:val="Abstract"/>
+    <w:qFormat/>
+    <w:pPr>
+      <w:keepNext/>
+      <w:keepLines/>
+      <w:spacing w:after="0" w:before="300"/>
+      <w:jc w:val="center"/>
+    </w:pPr>
+    <w:rPr>
+      <w:b/>
+      <w:color w:val="345A8A"/>
+      <w:sz w:val="20"/>
+      <w:szCs w:val="20"/>
+    </w:rPr>
+  </w:style>
+  <w:style w:customStyle="1" w:styleId="Abstract" w:type="paragraph">
+    <w:name w:val="Abstract"/>
+    <w:basedOn w:val="Normal"/>
+    <w:next w:val="BodyText"/>
+    <w:qFormat/>
+    <w:pPr>
+      <w:keepNext/>
+      <w:keepLines/>
+      <w:spacing w:after="300" w:before="100"/>
+    </w:pPr>
+    <w:rPr>
+      <w:sz w:val="20"/>
+      <w:szCs w:val="20"/>
+    </w:rPr>
+  </w:style>
+  <w:style w:styleId="Bibliography" w:type="paragraph">
+    <w:name w:val="Bibliography"/>
+    <w:basedOn w:val="Normal"/>
+    <w:qFormat/>
   </w:style>
   <w:style w:styleId="BlockText" w:type="paragraph">
     <w:name w:val="Block Text"/>
@@ -956,25 +1394,18 @@
     <w:qFormat/>
     <w:pPr>
       <w:spacing w:after="100" w:before="100"/>
-      <w:ind w:firstLine="0" w:left="480" w:right="480"/>
+      <w:ind w:left="480" w:right="480"/>
     </w:pPr>
   </w:style>
   <w:style w:styleId="FootnoteText" w:type="paragraph">
-    <w:name w:val="Footnote Text"/>
+    <w:name w:val="footnote text"/>
     <w:basedOn w:val="Normal"/>
-    <w:next w:val="FootnoteText"/>
     <w:uiPriority w:val="9"/>
     <w:unhideWhenUsed/>
     <w:qFormat/>
   </w:style>
-  <w:style w:default="1" w:styleId="DefaultParagraphFont" w:type="character">
-    <w:name w:val="Default Paragraph Font"/>
-    <w:semiHidden/>
-    <w:unhideWhenUsed/>
-  </w:style>
-  <w:style w:default="1" w:styleId="Table" w:type="table">
+  <w:style w:customStyle="1" w:styleId="Table" w:type="table">
     <w:name w:val="Table"/>
-    <w:basedOn w:val="TableNormal"/>
     <w:semiHidden/>
     <w:unhideWhenUsed/>
     <w:qFormat/>
@@ -990,16 +1421,15 @@
     <w:tblStylePr w:type="firstRow">
       <w:tblPr>
         <w:jc w:val="left"/>
-        <w:tblInd w:type="dxa" w:w="0"/>
       </w:tblPr>
       <w:trPr>
         <w:jc w:val="left"/>
       </w:trPr>
       <w:tcPr>
+        <w:tcBorders>
+          <w:bottom w:color="auto" w:space="0" w:sz="0" w:val="single"/>
+        </w:tcBorders>
         <w:vAlign w:val="bottom"/>
-        <w:tcBorders>
-          <w:bottom w:val="single"/>
-        </w:tcBorders>
       </w:tcPr>
     </w:tblStylePr>
   </w:style>
@@ -1021,9 +1451,9 @@
     <w:basedOn w:val="Normal"/>
   </w:style>
   <w:style w:styleId="Caption" w:type="paragraph">
-    <w:name w:val="Caption"/>
+    <w:name w:val="caption"/>
     <w:basedOn w:val="Normal"/>
-    <w:link w:val="BodyTextChar"/>
+    <w:link w:val="CaptionChar"/>
     <w:pPr>
       <w:spacing w:after="120" w:before="0"/>
     </w:pPr>
@@ -1053,14 +1483,15 @@
       <w:keepNext/>
     </w:pPr>
   </w:style>
-  <w:style w:customStyle="1" w:styleId="BodyTextChar" w:type="character">
-    <w:name w:val="Body Text Char"/>
+  <w:style w:customStyle="1" w:styleId="CaptionChar" w:type="character">
+    <w:name w:val="Caption Char"/>
     <w:basedOn w:val="DefaultParagraphFont"/>
-    <w:link w:val="BodyText"/>
+    <w:link w:val="Caption"/>
   </w:style>
   <w:style w:customStyle="1" w:styleId="VerbatimChar" w:type="character">
     <w:name w:val="Verbatim Char"/>
-    <w:basedOn w:val="BodyTextChar"/>
+    <w:basedOn w:val="CaptionChar"/>
+    <w:link w:val="SourceCode"/>
     <w:rPr>
       <w:rFonts w:ascii="Consolas" w:hAnsi="Consolas"/>
       <w:sz w:val="22"/>
@@ -1068,18 +1499,18 @@
   </w:style>
   <w:style w:customStyle="1" w:styleId="SectionNumber" w:type="character">
     <w:name w:val="Section Number"/>
-    <w:basedOn w:val="BodyTextChar"/>
+    <w:basedOn w:val="CaptionChar"/>
   </w:style>
   <w:style w:styleId="FootnoteReference" w:type="character">
-    <w:name w:val="Footnote Reference"/>
-    <w:basedOn w:val="BodyTextChar"/>
+    <w:name w:val="footnote reference"/>
+    <w:basedOn w:val="CaptionChar"/>
     <w:rPr>
       <w:vertAlign w:val="superscript"/>
     </w:rPr>
   </w:style>
   <w:style w:styleId="Hyperlink" w:type="character">
     <w:name w:val="Hyperlink"/>
-    <w:basedOn w:val="BodyTextChar"/>
+    <w:basedOn w:val="CaptionChar"/>
     <w:rPr>
       <w:color w:themeColor="accent1" w:val="4F81BD"/>
     </w:rPr>
@@ -1092,249 +1523,323 @@
     <w:unhideWhenUsed/>
     <w:qFormat/>
     <w:pPr>
-      <w:spacing w:before="240" w:line="259" w:lineRule="auto"/>
+      <w:spacing w:line="259" w:lineRule="auto"/>
       <w:outlineLvl w:val="9"/>
     </w:pPr>
     <w:rPr>
-      <w:rFonts w:asciiTheme="majorHAnsi" w:cstheme="majorBidi" w:eastAsiaTheme="majorEastAsia" w:hAnsiTheme="majorHAnsi"/>
+      <w:rFonts w:asciiTheme="majorHAnsi" w:hAnsiTheme="majorHAnsi"/>
       <w:b w:val="0"/>
       <w:bCs w:val="0"/>
       <w:color w:themeColor="accent1" w:themeShade="BF" w:val="365F91"/>
     </w:rPr>
   </w:style>
-  <w:style w:type="paragraph" w:customStyle="1" w:styleId="SourceCode">
+  <w:style w:customStyle="1" w:styleId="SourceCode" w:type="paragraph">
     <w:name w:val="Source Code"/>
     <w:basedOn w:val="Normal"/>
     <w:link w:val="VerbatimChar"/>
     <w:pPr>
-      <w:wordWrap w:val="off"/>
-    </w:pPr>
-  </w:style>
-  <w:style w:type="character" w:customStyle="1" w:styleId="KeywordTok">
+      <w:wordWrap w:val="0"/>
+    </w:pPr>
+  </w:style>
+  <w:style w:customStyle="1" w:styleId="KeywordTok" w:type="character">
     <w:name w:val="KeywordTok"/>
     <w:basedOn w:val="VerbatimChar"/>
     <w:rPr>
+      <w:rFonts w:ascii="Consolas" w:hAnsi="Consolas"/>
+      <w:b/>
       <w:color w:val="007020"/>
+      <w:sz w:val="22"/>
+    </w:rPr>
+  </w:style>
+  <w:style w:customStyle="1" w:styleId="DataTypeTok" w:type="character">
+    <w:name w:val="DataTypeTok"/>
+    <w:basedOn w:val="VerbatimChar"/>
+    <w:rPr>
+      <w:rFonts w:ascii="Consolas" w:hAnsi="Consolas"/>
+      <w:color w:val="902000"/>
+      <w:sz w:val="22"/>
+    </w:rPr>
+  </w:style>
+  <w:style w:customStyle="1" w:styleId="DecValTok" w:type="character">
+    <w:name w:val="DecValTok"/>
+    <w:basedOn w:val="VerbatimChar"/>
+    <w:rPr>
+      <w:rFonts w:ascii="Consolas" w:hAnsi="Consolas"/>
+      <w:color w:val="40A070"/>
+      <w:sz w:val="22"/>
+    </w:rPr>
+  </w:style>
+  <w:style w:customStyle="1" w:styleId="BaseNTok" w:type="character">
+    <w:name w:val="BaseNTok"/>
+    <w:basedOn w:val="VerbatimChar"/>
+    <w:rPr>
+      <w:rFonts w:ascii="Consolas" w:hAnsi="Consolas"/>
+      <w:color w:val="40A070"/>
+      <w:sz w:val="22"/>
+    </w:rPr>
+  </w:style>
+  <w:style w:customStyle="1" w:styleId="FloatTok" w:type="character">
+    <w:name w:val="FloatTok"/>
+    <w:basedOn w:val="VerbatimChar"/>
+    <w:rPr>
+      <w:rFonts w:ascii="Consolas" w:hAnsi="Consolas"/>
+      <w:color w:val="40A070"/>
+      <w:sz w:val="22"/>
+    </w:rPr>
+  </w:style>
+  <w:style w:customStyle="1" w:styleId="ConstantTok" w:type="character">
+    <w:name w:val="ConstantTok"/>
+    <w:basedOn w:val="VerbatimChar"/>
+    <w:rPr>
+      <w:rFonts w:ascii="Consolas" w:hAnsi="Consolas"/>
+      <w:color w:val="880000"/>
+      <w:sz w:val="22"/>
+    </w:rPr>
+  </w:style>
+  <w:style w:customStyle="1" w:styleId="CharTok" w:type="character">
+    <w:name w:val="CharTok"/>
+    <w:basedOn w:val="VerbatimChar"/>
+    <w:rPr>
+      <w:rFonts w:ascii="Consolas" w:hAnsi="Consolas"/>
+      <w:color w:val="4070A0"/>
+      <w:sz w:val="22"/>
+    </w:rPr>
+  </w:style>
+  <w:style w:customStyle="1" w:styleId="SpecialCharTok" w:type="character">
+    <w:name w:val="SpecialCharTok"/>
+    <w:basedOn w:val="VerbatimChar"/>
+    <w:rPr>
+      <w:rFonts w:ascii="Consolas" w:hAnsi="Consolas"/>
+      <w:color w:val="4070A0"/>
+      <w:sz w:val="22"/>
+    </w:rPr>
+  </w:style>
+  <w:style w:customStyle="1" w:styleId="StringTok" w:type="character">
+    <w:name w:val="StringTok"/>
+    <w:basedOn w:val="VerbatimChar"/>
+    <w:rPr>
+      <w:rFonts w:ascii="Consolas" w:hAnsi="Consolas"/>
+      <w:color w:val="4070A0"/>
+      <w:sz w:val="22"/>
+    </w:rPr>
+  </w:style>
+  <w:style w:customStyle="1" w:styleId="VerbatimStringTok" w:type="character">
+    <w:name w:val="VerbatimStringTok"/>
+    <w:basedOn w:val="VerbatimChar"/>
+    <w:rPr>
+      <w:rFonts w:ascii="Consolas" w:hAnsi="Consolas"/>
+      <w:color w:val="4070A0"/>
+      <w:sz w:val="22"/>
+    </w:rPr>
+  </w:style>
+  <w:style w:customStyle="1" w:styleId="SpecialStringTok" w:type="character">
+    <w:name w:val="SpecialStringTok"/>
+    <w:basedOn w:val="VerbatimChar"/>
+    <w:rPr>
+      <w:rFonts w:ascii="Consolas" w:hAnsi="Consolas"/>
+      <w:color w:val="BB6688"/>
+      <w:sz w:val="22"/>
+    </w:rPr>
+  </w:style>
+  <w:style w:customStyle="1" w:styleId="ImportTok" w:type="character">
+    <w:name w:val="ImportTok"/>
+    <w:basedOn w:val="VerbatimChar"/>
+    <w:rPr>
+      <w:rFonts w:ascii="Consolas" w:hAnsi="Consolas"/>
       <w:b/>
-    </w:rPr>
-  </w:style>
-  <w:style w:type="character" w:customStyle="1" w:styleId="DataTypeTok">
-    <w:name w:val="DataTypeTok"/>
-    <w:basedOn w:val="VerbatimChar"/>
-    <w:rPr>
-      <w:color w:val="902000"/>
-    </w:rPr>
-  </w:style>
-  <w:style w:type="character" w:customStyle="1" w:styleId="DecValTok">
-    <w:name w:val="DecValTok"/>
-    <w:basedOn w:val="VerbatimChar"/>
-    <w:rPr>
-      <w:color w:val="40a070"/>
-    </w:rPr>
-  </w:style>
-  <w:style w:type="character" w:customStyle="1" w:styleId="BaseNTok">
-    <w:name w:val="BaseNTok"/>
-    <w:basedOn w:val="VerbatimChar"/>
-    <w:rPr>
-      <w:color w:val="40a070"/>
-    </w:rPr>
-  </w:style>
-  <w:style w:type="character" w:customStyle="1" w:styleId="FloatTok">
-    <w:name w:val="FloatTok"/>
-    <w:basedOn w:val="VerbatimChar"/>
-    <w:rPr>
-      <w:color w:val="40a070"/>
-    </w:rPr>
-  </w:style>
-  <w:style w:type="character" w:customStyle="1" w:styleId="ConstantTok">
-    <w:name w:val="ConstantTok"/>
-    <w:basedOn w:val="VerbatimChar"/>
-    <w:rPr>
-      <w:color w:val="880000"/>
-    </w:rPr>
-  </w:style>
-  <w:style w:type="character" w:customStyle="1" w:styleId="CharTok">
-    <w:name w:val="CharTok"/>
-    <w:basedOn w:val="VerbatimChar"/>
-    <w:rPr>
-      <w:color w:val="4070a0"/>
-    </w:rPr>
-  </w:style>
-  <w:style w:type="character" w:customStyle="1" w:styleId="SpecialCharTok">
-    <w:name w:val="SpecialCharTok"/>
-    <w:basedOn w:val="VerbatimChar"/>
-    <w:rPr>
-      <w:color w:val="4070a0"/>
-    </w:rPr>
-  </w:style>
-  <w:style w:type="character" w:customStyle="1" w:styleId="StringTok">
-    <w:name w:val="StringTok"/>
-    <w:basedOn w:val="VerbatimChar"/>
-    <w:rPr>
-      <w:color w:val="4070a0"/>
-    </w:rPr>
-  </w:style>
-  <w:style w:type="character" w:customStyle="1" w:styleId="VerbatimStringTok">
-    <w:name w:val="VerbatimStringTok"/>
-    <w:basedOn w:val="VerbatimChar"/>
-    <w:rPr>
-      <w:color w:val="4070a0"/>
-    </w:rPr>
-  </w:style>
-  <w:style w:type="character" w:customStyle="1" w:styleId="SpecialStringTok">
-    <w:name w:val="SpecialStringTok"/>
-    <w:basedOn w:val="VerbatimChar"/>
-    <w:rPr>
-      <w:color w:val="bb6688"/>
-    </w:rPr>
-  </w:style>
-  <w:style w:type="character" w:customStyle="1" w:styleId="ImportTok">
-    <w:name w:val="ImportTok"/>
-    <w:basedOn w:val="VerbatimChar"/>
-    <w:rPr>
       <w:color w:val="008000"/>
-      <w:b/>
-    </w:rPr>
-  </w:style>
-  <w:style w:type="character" w:customStyle="1" w:styleId="CommentTok">
+      <w:sz w:val="22"/>
+    </w:rPr>
+  </w:style>
+  <w:style w:customStyle="1" w:styleId="CommentTok" w:type="character">
     <w:name w:val="CommentTok"/>
     <w:basedOn w:val="VerbatimChar"/>
     <w:rPr>
-      <w:color w:val="60a0b0"/>
+      <w:rFonts w:ascii="Consolas" w:hAnsi="Consolas"/>
       <w:i/>
-    </w:rPr>
-  </w:style>
-  <w:style w:type="character" w:customStyle="1" w:styleId="DocumentationTok">
+      <w:color w:val="60A0B0"/>
+      <w:sz w:val="22"/>
+    </w:rPr>
+  </w:style>
+  <w:style w:customStyle="1" w:styleId="DocumentationTok" w:type="character">
     <w:name w:val="DocumentationTok"/>
     <w:basedOn w:val="VerbatimChar"/>
     <w:rPr>
-      <w:color w:val="ba2121"/>
+      <w:rFonts w:ascii="Consolas" w:hAnsi="Consolas"/>
       <w:i/>
-    </w:rPr>
-  </w:style>
-  <w:style w:type="character" w:customStyle="1" w:styleId="AnnotationTok">
+      <w:color w:val="BA2121"/>
+      <w:sz w:val="22"/>
+    </w:rPr>
+  </w:style>
+  <w:style w:customStyle="1" w:styleId="AnnotationTok" w:type="character">
     <w:name w:val="AnnotationTok"/>
     <w:basedOn w:val="VerbatimChar"/>
     <w:rPr>
-      <w:color w:val="60a0b0"/>
+      <w:rFonts w:ascii="Consolas" w:hAnsi="Consolas"/>
       <w:b/>
       <w:i/>
-    </w:rPr>
-  </w:style>
-  <w:style w:type="character" w:customStyle="1" w:styleId="CommentVarTok">
+      <w:color w:val="60A0B0"/>
+      <w:sz w:val="22"/>
+    </w:rPr>
+  </w:style>
+  <w:style w:customStyle="1" w:styleId="CommentVarTok" w:type="character">
     <w:name w:val="CommentVarTok"/>
     <w:basedOn w:val="VerbatimChar"/>
     <w:rPr>
-      <w:color w:val="60a0b0"/>
+      <w:rFonts w:ascii="Consolas" w:hAnsi="Consolas"/>
       <w:b/>
       <w:i/>
-    </w:rPr>
-  </w:style>
-  <w:style w:type="character" w:customStyle="1" w:styleId="OtherTok">
+      <w:color w:val="60A0B0"/>
+      <w:sz w:val="22"/>
+    </w:rPr>
+  </w:style>
+  <w:style w:customStyle="1" w:styleId="OtherTok" w:type="character">
     <w:name w:val="OtherTok"/>
     <w:basedOn w:val="VerbatimChar"/>
     <w:rPr>
+      <w:rFonts w:ascii="Consolas" w:hAnsi="Consolas"/>
       <w:color w:val="007020"/>
-    </w:rPr>
-  </w:style>
-  <w:style w:type="character" w:customStyle="1" w:styleId="FunctionTok">
+      <w:sz w:val="22"/>
+    </w:rPr>
+  </w:style>
+  <w:style w:customStyle="1" w:styleId="FunctionTok" w:type="character">
     <w:name w:val="FunctionTok"/>
     <w:basedOn w:val="VerbatimChar"/>
     <w:rPr>
-      <w:color w:val="06287e"/>
-    </w:rPr>
-  </w:style>
-  <w:style w:type="character" w:customStyle="1" w:styleId="VariableTok">
+      <w:rFonts w:ascii="Consolas" w:hAnsi="Consolas"/>
+      <w:color w:val="06287E"/>
+      <w:sz w:val="22"/>
+    </w:rPr>
+  </w:style>
+  <w:style w:customStyle="1" w:styleId="VariableTok" w:type="character">
     <w:name w:val="VariableTok"/>
     <w:basedOn w:val="VerbatimChar"/>
     <w:rPr>
-      <w:color w:val="19177c"/>
-    </w:rPr>
-  </w:style>
-  <w:style w:type="character" w:customStyle="1" w:styleId="ControlFlowTok">
+      <w:rFonts w:ascii="Consolas" w:hAnsi="Consolas"/>
+      <w:color w:val="19177C"/>
+      <w:sz w:val="22"/>
+    </w:rPr>
+  </w:style>
+  <w:style w:customStyle="1" w:styleId="ControlFlowTok" w:type="character">
     <w:name w:val="ControlFlowTok"/>
     <w:basedOn w:val="VerbatimChar"/>
     <w:rPr>
+      <w:rFonts w:ascii="Consolas" w:hAnsi="Consolas"/>
+      <w:b/>
       <w:color w:val="007020"/>
-      <w:b/>
-    </w:rPr>
-  </w:style>
-  <w:style w:type="character" w:customStyle="1" w:styleId="OperatorTok">
+      <w:sz w:val="22"/>
+    </w:rPr>
+  </w:style>
+  <w:style w:customStyle="1" w:styleId="OperatorTok" w:type="character">
     <w:name w:val="OperatorTok"/>
     <w:basedOn w:val="VerbatimChar"/>
     <w:rPr>
+      <w:rFonts w:ascii="Consolas" w:hAnsi="Consolas"/>
       <w:color w:val="666666"/>
-    </w:rPr>
-  </w:style>
-  <w:style w:type="character" w:customStyle="1" w:styleId="BuiltInTok">
+      <w:sz w:val="22"/>
+    </w:rPr>
+  </w:style>
+  <w:style w:customStyle="1" w:styleId="BuiltInTok" w:type="character">
     <w:name w:val="BuiltInTok"/>
     <w:basedOn w:val="VerbatimChar"/>
     <w:rPr>
+      <w:rFonts w:ascii="Consolas" w:hAnsi="Consolas"/>
       <w:color w:val="008000"/>
-    </w:rPr>
-  </w:style>
-  <w:style w:type="character" w:customStyle="1" w:styleId="ExtensionTok">
+      <w:sz w:val="22"/>
+    </w:rPr>
+  </w:style>
+  <w:style w:customStyle="1" w:styleId="ExtensionTok" w:type="character">
     <w:name w:val="ExtensionTok"/>
     <w:basedOn w:val="VerbatimChar"/>
-    <w:rPr/>
-  </w:style>
-  <w:style w:type="character" w:customStyle="1" w:styleId="PreprocessorTok">
+    <w:rPr>
+      <w:rFonts w:ascii="Consolas" w:hAnsi="Consolas"/>
+      <w:sz w:val="22"/>
+    </w:rPr>
+  </w:style>
+  <w:style w:customStyle="1" w:styleId="PreprocessorTok" w:type="character">
     <w:name w:val="PreprocessorTok"/>
     <w:basedOn w:val="VerbatimChar"/>
     <w:rPr>
-      <w:color w:val="bc7a00"/>
-    </w:rPr>
-  </w:style>
-  <w:style w:type="character" w:customStyle="1" w:styleId="AttributeTok">
+      <w:rFonts w:ascii="Consolas" w:hAnsi="Consolas"/>
+      <w:color w:val="BC7A00"/>
+      <w:sz w:val="22"/>
+    </w:rPr>
+  </w:style>
+  <w:style w:customStyle="1" w:styleId="AttributeTok" w:type="character">
     <w:name w:val="AttributeTok"/>
     <w:basedOn w:val="VerbatimChar"/>
     <w:rPr>
-      <w:color w:val="7d9029"/>
-    </w:rPr>
-  </w:style>
-  <w:style w:type="character" w:customStyle="1" w:styleId="RegionMarkerTok">
+      <w:rFonts w:ascii="Consolas" w:hAnsi="Consolas"/>
+      <w:color w:val="7D9029"/>
+      <w:sz w:val="22"/>
+    </w:rPr>
+  </w:style>
+  <w:style w:customStyle="1" w:styleId="RegionMarkerTok" w:type="character">
     <w:name w:val="RegionMarkerTok"/>
     <w:basedOn w:val="VerbatimChar"/>
-    <w:rPr/>
-  </w:style>
-  <w:style w:type="character" w:customStyle="1" w:styleId="InformationTok">
+    <w:rPr>
+      <w:rFonts w:ascii="Consolas" w:hAnsi="Consolas"/>
+      <w:sz w:val="22"/>
+    </w:rPr>
+  </w:style>
+  <w:style w:customStyle="1" w:styleId="InformationTok" w:type="character">
     <w:name w:val="InformationTok"/>
     <w:basedOn w:val="VerbatimChar"/>
     <w:rPr>
-      <w:color w:val="60a0b0"/>
+      <w:rFonts w:ascii="Consolas" w:hAnsi="Consolas"/>
       <w:b/>
       <w:i/>
-    </w:rPr>
-  </w:style>
-  <w:style w:type="character" w:customStyle="1" w:styleId="WarningTok">
+      <w:color w:val="60A0B0"/>
+      <w:sz w:val="22"/>
+    </w:rPr>
+  </w:style>
+  <w:style w:customStyle="1" w:styleId="WarningTok" w:type="character">
     <w:name w:val="WarningTok"/>
     <w:basedOn w:val="VerbatimChar"/>
     <w:rPr>
-      <w:color w:val="60a0b0"/>
+      <w:rFonts w:ascii="Consolas" w:hAnsi="Consolas"/>
       <w:b/>
       <w:i/>
-    </w:rPr>
-  </w:style>
-  <w:style w:type="character" w:customStyle="1" w:styleId="AlertTok">
+      <w:color w:val="60A0B0"/>
+      <w:sz w:val="22"/>
+    </w:rPr>
+  </w:style>
+  <w:style w:customStyle="1" w:styleId="AlertTok" w:type="character">
     <w:name w:val="AlertTok"/>
     <w:basedOn w:val="VerbatimChar"/>
     <w:rPr>
-      <w:color w:val="ff0000"/>
+      <w:rFonts w:ascii="Consolas" w:hAnsi="Consolas"/>
       <w:b/>
-    </w:rPr>
-  </w:style>
-  <w:style w:type="character" w:customStyle="1" w:styleId="ErrorTok">
+      <w:color w:val="FF0000"/>
+      <w:sz w:val="22"/>
+    </w:rPr>
+  </w:style>
+  <w:style w:customStyle="1" w:styleId="ErrorTok" w:type="character">
     <w:name w:val="ErrorTok"/>
     <w:basedOn w:val="VerbatimChar"/>
     <w:rPr>
-      <w:color w:val="ff0000"/>
+      <w:rFonts w:ascii="Consolas" w:hAnsi="Consolas"/>
       <w:b/>
-    </w:rPr>
-  </w:style>
-  <w:style w:type="character" w:customStyle="1" w:styleId="NormalTok">
+      <w:color w:val="FF0000"/>
+      <w:sz w:val="22"/>
+    </w:rPr>
+  </w:style>
+  <w:style w:customStyle="1" w:styleId="NormalTok" w:type="character">
     <w:name w:val="NormalTok"/>
     <w:basedOn w:val="VerbatimChar"/>
-    <w:rPr/>
+    <w:rPr>
+      <w:rFonts w:ascii="Consolas" w:hAnsi="Consolas"/>
+      <w:sz w:val="22"/>
+    </w:rPr>
+  </w:style>
+  <w:style w:styleId="ListParagraph" w:type="paragraph">
+    <w:name w:val="List Paragraph"/>
+    <w:basedOn w:val="Normal"/>
+    <w:rsid w:val="00682248"/>
+    <w:pPr>
+      <w:ind w:left="720"/>
+      <w:contextualSpacing/>
+    </w:pPr>
   </w:style>
 </w:styles>
 </file>

</xml_diff>

<commit_message>
adding dates for roles to cv
</commit_message>
<xml_diff>
--- a/static/cv/liamjbennett-cv-long.docx
+++ b/static/cv/liamjbennett-cv-long.docx
@@ -87,6 +87,12 @@
         </w:rPr>
         <w:t xml:space="preserve">Head of Portfolio Architecture and Engineering</w:t>
       </w:r>
+      <w:r>
+        <w:t xml:space="preserve"> </w:t>
+      </w:r>
+      <w:r>
+        <w:t xml:space="preserve">(Mar 2023 - Present)</w:t>
+      </w:r>
     </w:p>
     <w:p>
       <w:pPr>
@@ -121,6 +127,12 @@
         </w:rPr>
         <w:t xml:space="preserve">Cloud Practice Director</w:t>
       </w:r>
+      <w:r>
+        <w:t xml:space="preserve"> </w:t>
+      </w:r>
+      <w:r>
+        <w:t xml:space="preserve">(Apr 2020 - Mar 2023)</w:t>
+      </w:r>
     </w:p>
     <w:p>
       <w:pPr>
@@ -163,6 +175,12 @@
         </w:rPr>
         <w:t xml:space="preserve">Technical Principal (CloudOps)</w:t>
       </w:r>
+      <w:r>
+        <w:t xml:space="preserve"> </w:t>
+      </w:r>
+      <w:r>
+        <w:t xml:space="preserve">(Aug 2019 - Apr 2020)</w:t>
+      </w:r>
     </w:p>
     <w:p>
       <w:pPr>
@@ -197,6 +215,12 @@
         </w:rPr>
         <w:t xml:space="preserve">Azure Practice Lead</w:t>
       </w:r>
+      <w:r>
+        <w:t xml:space="preserve"> </w:t>
+      </w:r>
+      <w:r>
+        <w:t xml:space="preserve">(Jul 2018 - Aug 2019)</w:t>
+      </w:r>
     </w:p>
     <w:p>
       <w:pPr>
@@ -236,6 +260,12 @@
           <w:i/>
         </w:rPr>
         <w:t xml:space="preserve">Windows Cloud Practice Lead - Bashton Ltd</w:t>
+      </w:r>
+      <w:r>
+        <w:t xml:space="preserve"> </w:t>
+      </w:r>
+      <w:r>
+        <w:t xml:space="preserve">(Jul 2016 - Jul 2018)</w:t>
       </w:r>
     </w:p>
     <w:p>

</xml_diff>